<commit_message>
Revert "one more UML"
This reverts commit f6a023e9522566d474e60eed715a0cedaebaba5c.
</commit_message>
<xml_diff>
--- a/GeoChat/UPPFINAL.docx
+++ b/GeoChat/UPPFINAL.docx
@@ -6457,7 +6457,7 @@
           <w:szCs w:val="28"/>
           <w:lang w:val="en-US"/>
         </w:rPr>
-        <w:t>UML</w:t>
+        <w:t xml:space="preserve">UML </w:t>
       </w:r>
       <w:r>
         <w:rPr>
@@ -6466,17 +6466,18 @@
           <w:sz w:val="28"/>
           <w:szCs w:val="28"/>
         </w:rPr>
-        <w:t xml:space="preserve"> </w:t>
-      </w:r>
-      <w:r>
+        <w:t>ДИАГРАММА</w:t>
+      </w:r>
+    </w:p>
+    <w:p>
+      <w:pPr>
         <w:rPr>
           <w:rFonts w:ascii="Times New Roman" w:hAnsi="Times New Roman" w:cs="Times New Roman"/>
           <w:b/>
           <w:sz w:val="28"/>
           <w:szCs w:val="28"/>
         </w:rPr>
-        <w:t>ДИАГРАММА</w:t>
-      </w:r>
+      </w:pPr>
     </w:p>
     <w:p>
       <w:pPr>
@@ -6485,6 +6486,7 @@
           <w:b/>
           <w:sz w:val="28"/>
           <w:szCs w:val="28"/>
+          <w:lang w:val="en-US"/>
         </w:rPr>
       </w:pPr>
       <w:r>
@@ -6500,13 +6502,13 @@
           <wp:anchor distT="0" distB="0" distL="114300" distR="114300" simplePos="0" relativeHeight="251658240" behindDoc="1" locked="0" layoutInCell="1" allowOverlap="1">
             <wp:simplePos x="0" y="0"/>
             <wp:positionH relativeFrom="column">
-              <wp:posOffset>-1247775</wp:posOffset>
+              <wp:posOffset>-1061085</wp:posOffset>
             </wp:positionH>
             <wp:positionV relativeFrom="paragraph">
-              <wp:posOffset>-1905</wp:posOffset>
+              <wp:posOffset>72448</wp:posOffset>
             </wp:positionV>
-            <wp:extent cx="7697470" cy="4260215"/>
-            <wp:effectExtent l="19050" t="0" r="0" b="0"/>
+            <wp:extent cx="7692852" cy="4260272"/>
+            <wp:effectExtent l="19050" t="0" r="3348" b="0"/>
             <wp:wrapNone/>
             <wp:docPr id="4" name="Рисунок 4"/>
             <wp:cNvGraphicFramePr>
@@ -6531,7 +6533,7 @@
                   <pic:spPr bwMode="auto">
                     <a:xfrm>
                       <a:off x="0" y="0"/>
-                      <a:ext cx="7697470" cy="4260215"/>
+                      <a:ext cx="7692852" cy="4260272"/>
                     </a:xfrm>
                     <a:prstGeom prst="rect">
                       <a:avLst/>
@@ -6550,181 +6552,6 @@
           </wp:anchor>
         </w:drawing>
       </w:r>
-    </w:p>
-    <w:p>
-      <w:pPr>
-        <w:rPr>
-          <w:sz w:val="28"/>
-          <w:lang w:val="en-US"/>
-        </w:rPr>
-      </w:pPr>
-    </w:p>
-    <w:p>
-      <w:pPr>
-        <w:rPr>
-          <w:sz w:val="28"/>
-          <w:lang w:val="en-US"/>
-        </w:rPr>
-      </w:pPr>
-    </w:p>
-    <w:p>
-      <w:pPr>
-        <w:rPr>
-          <w:sz w:val="28"/>
-          <w:lang w:val="en-US"/>
-        </w:rPr>
-      </w:pPr>
-    </w:p>
-    <w:p>
-      <w:pPr>
-        <w:rPr>
-          <w:sz w:val="28"/>
-          <w:lang w:val="en-US"/>
-        </w:rPr>
-      </w:pPr>
-    </w:p>
-    <w:p>
-      <w:pPr>
-        <w:rPr>
-          <w:sz w:val="28"/>
-          <w:lang w:val="en-US"/>
-        </w:rPr>
-      </w:pPr>
-    </w:p>
-    <w:p>
-      <w:pPr>
-        <w:rPr>
-          <w:sz w:val="28"/>
-          <w:lang w:val="en-US"/>
-        </w:rPr>
-      </w:pPr>
-    </w:p>
-    <w:p>
-      <w:pPr>
-        <w:rPr>
-          <w:sz w:val="28"/>
-          <w:lang w:val="en-US"/>
-        </w:rPr>
-      </w:pPr>
-    </w:p>
-    <w:p>
-      <w:pPr>
-        <w:rPr>
-          <w:sz w:val="28"/>
-          <w:lang w:val="en-US"/>
-        </w:rPr>
-      </w:pPr>
-    </w:p>
-    <w:p>
-      <w:pPr>
-        <w:rPr>
-          <w:sz w:val="28"/>
-          <w:lang w:val="en-US"/>
-        </w:rPr>
-      </w:pPr>
-    </w:p>
-    <w:p>
-      <w:pPr>
-        <w:rPr>
-          <w:sz w:val="28"/>
-          <w:lang w:val="en-US"/>
-        </w:rPr>
-      </w:pPr>
-    </w:p>
-    <w:p>
-      <w:pPr>
-        <w:rPr>
-          <w:sz w:val="28"/>
-          <w:lang w:val="en-US"/>
-        </w:rPr>
-      </w:pPr>
-    </w:p>
-    <w:p>
-      <w:pPr>
-        <w:rPr>
-          <w:sz w:val="28"/>
-        </w:rPr>
-      </w:pPr>
-      <w:r>
-        <w:rPr>
-          <w:sz w:val="28"/>
-        </w:rPr>
-        <w:t xml:space="preserve">Модуль "Авторизации" - класс </w:t>
-      </w:r>
-      <w:proofErr w:type="spellStart"/>
-      <w:r>
-        <w:rPr>
-          <w:sz w:val="28"/>
-          <w:lang w:val="en-US"/>
-        </w:rPr>
-        <w:t>autoUser</w:t>
-      </w:r>
-      <w:proofErr w:type="spellEnd"/>
-    </w:p>
-    <w:p>
-      <w:pPr>
-        <w:rPr>
-          <w:sz w:val="28"/>
-        </w:rPr>
-      </w:pPr>
-      <w:r>
-        <w:rPr>
-          <w:sz w:val="28"/>
-        </w:rPr>
-        <w:t xml:space="preserve">Модуль "Чат" - класс </w:t>
-      </w:r>
-      <w:r>
-        <w:rPr>
-          <w:sz w:val="28"/>
-          <w:lang w:val="en-US"/>
-        </w:rPr>
-        <w:t>Chat</w:t>
-      </w:r>
-    </w:p>
-    <w:p>
-      <w:pPr>
-        <w:rPr>
-          <w:sz w:val="28"/>
-          <w:lang w:val="en-US"/>
-        </w:rPr>
-      </w:pPr>
-      <w:r>
-        <w:rPr>
-          <w:sz w:val="28"/>
-        </w:rPr>
-        <w:t xml:space="preserve">Модуль </w:t>
-      </w:r>
-      <w:r>
-        <w:rPr>
-          <w:sz w:val="28"/>
-        </w:rPr>
-        <w:t xml:space="preserve"> </w:t>
-      </w:r>
-      <w:r>
-        <w:rPr>
-          <w:sz w:val="28"/>
-        </w:rPr>
-        <w:t xml:space="preserve">навигационного меню - класс </w:t>
-      </w:r>
-      <w:proofErr w:type="spellStart"/>
-      <w:r>
-        <w:rPr>
-          <w:sz w:val="28"/>
-        </w:rPr>
-        <w:t>navMenu</w:t>
-      </w:r>
-      <w:proofErr w:type="spellEnd"/>
-    </w:p>
-    <w:p>
-      <w:pPr>
-        <w:rPr>
-          <w:rFonts w:ascii="Times New Roman" w:hAnsi="Times New Roman" w:cs="Times New Roman"/>
-          <w:b/>
-          <w:sz w:val="28"/>
-          <w:szCs w:val="28"/>
-          <w:lang w:val="en-US"/>
-        </w:rPr>
-      </w:pPr>
     </w:p>
     <w:sectPr>
       <w:pgSz w:w="11906" w:h="16838"/>

</xml_diff>